<commit_message>
most of comments from Prof are applied; will be merged to main branch
</commit_message>
<xml_diff>
--- a/홈페이지 업데이트 요청사항_250607.docx
+++ b/홈페이지 업데이트 요청사항_250607.docx
@@ -24,16 +24,21 @@
           <w:ilvl w:val="1"/>
           <w:numId w:val="1"/>
         </w:numPr>
-      </w:pPr>
-      <w:r>
-        <w:rPr>
-          <w:rFonts w:hint="eastAsia"/>
+        <w:rPr>
+          <w:strike/>
+        </w:rPr>
+      </w:pPr>
+      <w:r>
+        <w:rPr>
+          <w:rFonts w:hint="eastAsia"/>
+          <w:strike/>
         </w:rPr>
         <w:t xml:space="preserve">홈페이지 </w:t>
       </w:r>
       <w:r>
         <w:rPr>
           <w:rFonts w:hint="eastAsia"/>
+          <w:strike/>
         </w:rPr>
         <w:t xml:space="preserve">모든 </w:t>
       </w:r>
@@ -41,12 +46,14 @@
       <w:r>
         <w:rPr>
           <w:rFonts w:hint="eastAsia"/>
+          <w:strike/>
         </w:rPr>
         <w:t>파란</w:t>
       </w:r>
       <w:r>
         <w:rPr>
           <w:rFonts w:hint="eastAsia"/>
+          <w:strike/>
         </w:rPr>
         <w:t>글씨에</w:t>
       </w:r>
@@ -54,6 +61,7 @@
       <w:r>
         <w:rPr>
           <w:rFonts w:hint="eastAsia"/>
+          <w:strike/>
         </w:rPr>
         <w:t xml:space="preserve"> </w:t>
       </w:r>
@@ -61,12 +69,14 @@
       <w:r>
         <w:rPr>
           <w:rFonts w:hint="eastAsia"/>
+          <w:strike/>
         </w:rPr>
         <w:t>볼</w:t>
       </w:r>
       <w:r>
         <w:rPr>
           <w:rFonts w:hint="eastAsia"/>
+          <w:strike/>
         </w:rPr>
         <w:t>드체</w:t>
       </w:r>
@@ -74,12 +84,14 @@
       <w:r>
         <w:rPr>
           <w:rFonts w:hint="eastAsia"/>
+          <w:strike/>
         </w:rPr>
         <w:t xml:space="preserve"> 삭제</w:t>
       </w:r>
       <w:r>
         <w:rPr>
           <w:rFonts w:hint="eastAsia"/>
+          <w:strike/>
         </w:rPr>
         <w:t>(과도하게 강조됨)</w:t>
       </w:r>
@@ -137,16 +149,21 @@
           <w:ilvl w:val="1"/>
           <w:numId w:val="1"/>
         </w:numPr>
-      </w:pPr>
-      <w:r>
-        <w:rPr>
-          <w:rFonts w:hint="eastAsia"/>
+        <w:rPr>
+          <w:strike/>
+        </w:rPr>
+      </w:pPr>
+      <w:r>
+        <w:rPr>
+          <w:rFonts w:hint="eastAsia"/>
+          <w:strike/>
         </w:rPr>
         <w:t xml:space="preserve">모든 </w:t>
       </w:r>
       <w:r>
         <w:rPr>
           <w:rFonts w:hint="eastAsia"/>
+          <w:strike/>
         </w:rPr>
         <w:t xml:space="preserve">text에서 KAIST는 </w:t>
       </w:r>
@@ -154,6 +171,7 @@
       <w:r>
         <w:rPr>
           <w:rFonts w:hint="eastAsia"/>
+          <w:strike/>
         </w:rPr>
         <w:t>풀네임</w:t>
       </w:r>
@@ -161,15 +179,20 @@
       <w:r>
         <w:rPr>
           <w:rFonts w:hint="eastAsia"/>
+          <w:strike/>
         </w:rPr>
         <w:t xml:space="preserve"> 대신 KAIST 자체로 쓸 것</w:t>
       </w:r>
       <w:r>
+        <w:rPr>
+          <w:strike/>
+        </w:rPr>
         <w:br/>
       </w:r>
       <w:r>
         <w:rPr>
           <w:rFonts w:hint="eastAsia"/>
+          <w:strike/>
         </w:rPr>
         <w:t>(홈페이지에 온 사람들 대부분이 KAIST를 알고 있음)</w:t>
       </w:r>
@@ -198,10 +221,14 @@
           <w:ilvl w:val="1"/>
           <w:numId w:val="1"/>
         </w:numPr>
-      </w:pPr>
-      <w:r>
-        <w:rPr>
-          <w:rFonts w:hint="eastAsia"/>
+        <w:rPr>
+          <w:strike/>
+        </w:rPr>
+      </w:pPr>
+      <w:r>
+        <w:rPr>
+          <w:rFonts w:hint="eastAsia"/>
+          <w:strike/>
         </w:rPr>
         <w:t>좌측 칼럼 내용은 곧 수정 예정</w:t>
       </w:r>
@@ -778,10 +805,14 @@
           <w:ilvl w:val="1"/>
           <w:numId w:val="1"/>
         </w:numPr>
-      </w:pPr>
-      <w:r>
-        <w:rPr>
-          <w:rFonts w:hint="eastAsia"/>
+        <w:rPr>
+          <w:strike/>
+        </w:rPr>
+      </w:pPr>
+      <w:r>
+        <w:rPr>
+          <w:rFonts w:hint="eastAsia"/>
+          <w:strike/>
         </w:rPr>
         <w:t>체계 변경</w:t>
       </w:r>
@@ -963,16 +994,21 @@
           <w:ilvl w:val="2"/>
           <w:numId w:val="1"/>
         </w:numPr>
-      </w:pPr>
-      <w:r>
-        <w:rPr>
-          <w:rFonts w:hint="eastAsia"/>
+        <w:rPr>
+          <w:strike/>
+        </w:rPr>
+      </w:pPr>
+      <w:r>
+        <w:rPr>
+          <w:rFonts w:hint="eastAsia"/>
+          <w:strike/>
         </w:rPr>
         <w:t>CV</w:t>
       </w:r>
       <w:r>
         <w:rPr>
           <w:rFonts w:hint="eastAsia"/>
+          <w:strike/>
         </w:rPr>
         <w:t xml:space="preserve"> file도 </w:t>
       </w:r>
@@ -980,6 +1016,7 @@
       <w:r>
         <w:rPr>
           <w:rFonts w:hint="eastAsia"/>
+          <w:strike/>
         </w:rPr>
         <w:t>추가가능하도록</w:t>
       </w:r>
@@ -1189,22 +1226,28 @@
           <w:ilvl w:val="2"/>
           <w:numId w:val="1"/>
         </w:numPr>
-      </w:pPr>
-      <w:r>
-        <w:rPr>
-          <w:rFonts w:hint="eastAsia"/>
+        <w:rPr>
+          <w:strike/>
+        </w:rPr>
+      </w:pPr>
+      <w:r>
+        <w:rPr>
+          <w:rFonts w:hint="eastAsia"/>
+          <w:strike/>
         </w:rPr>
         <w:t>성재, 민지 M</w:t>
       </w:r>
       <w:r>
         <w:rPr>
           <w:rFonts w:hint="eastAsia"/>
+          <w:strike/>
         </w:rPr>
         <w:t>.S. Students</w:t>
       </w:r>
       <w:r>
         <w:rPr>
           <w:rFonts w:hint="eastAsia"/>
+          <w:strike/>
         </w:rPr>
         <w:t>로 추가</w:t>
       </w:r>
@@ -1216,10 +1259,14 @@
           <w:ilvl w:val="1"/>
           <w:numId w:val="1"/>
         </w:numPr>
-      </w:pPr>
-      <w:r>
-        <w:rPr>
-          <w:rFonts w:hint="eastAsia"/>
+        <w:rPr>
+          <w:strike/>
+        </w:rPr>
+      </w:pPr>
+      <w:r>
+        <w:rPr>
+          <w:rFonts w:hint="eastAsia"/>
+          <w:strike/>
         </w:rPr>
         <w:t>각자 내용은 문법 체크</w:t>
       </w:r>
@@ -1382,13 +1429,20 @@
           <w:ilvl w:val="3"/>
           <w:numId w:val="1"/>
         </w:numPr>
-      </w:pPr>
-      <w:r>
+        <w:rPr>
+          <w:strike/>
+        </w:rPr>
+      </w:pPr>
+      <w:r>
+        <w:rPr>
+          <w:strike/>
+        </w:rPr>
         <w:t>Papers Under Review</w:t>
       </w:r>
       <w:r>
         <w:rPr>
           <w:rFonts w:hint="eastAsia"/>
+          <w:strike/>
         </w:rPr>
         <w:t>(학회, 저널 포함)</w:t>
       </w:r>
@@ -1400,10 +1454,14 @@
           <w:ilvl w:val="4"/>
           <w:numId w:val="1"/>
         </w:numPr>
-      </w:pPr>
-      <w:r>
-        <w:rPr>
-          <w:rFonts w:hint="eastAsia"/>
+        <w:rPr>
+          <w:strike/>
+        </w:rPr>
+      </w:pPr>
+      <w:r>
+        <w:rPr>
+          <w:rFonts w:hint="eastAsia"/>
+          <w:strike/>
         </w:rPr>
         <w:t xml:space="preserve">under review 중이거나 </w:t>
       </w:r>
@@ -1411,6 +1469,7 @@
       <w:r>
         <w:rPr>
           <w:rFonts w:hint="eastAsia"/>
+          <w:strike/>
         </w:rPr>
         <w:t>techrxiv에</w:t>
       </w:r>
@@ -1418,36 +1477,47 @@
       <w:r>
         <w:rPr>
           <w:rFonts w:hint="eastAsia"/>
+          <w:strike/>
         </w:rPr>
         <w:t xml:space="preserve"> 올린 논문은 international </w:t>
       </w:r>
       <w:r>
+        <w:rPr>
+          <w:strike/>
+        </w:rPr>
         <w:t>journal</w:t>
       </w:r>
       <w:r>
         <w:rPr>
           <w:rFonts w:hint="eastAsia"/>
+          <w:strike/>
         </w:rPr>
         <w:t xml:space="preserve"> paper가 아님</w:t>
       </w:r>
       <w:r>
         <w:rPr>
           <w:rFonts w:hint="eastAsia"/>
+          <w:strike/>
         </w:rPr>
         <w:t>. 여기에 추가되어야 함</w:t>
       </w:r>
       <w:r>
         <w:rPr>
           <w:rFonts w:hint="eastAsia"/>
+          <w:strike/>
         </w:rPr>
         <w:t xml:space="preserve">. </w:t>
       </w:r>
       <w:r>
+        <w:rPr>
+          <w:strike/>
+        </w:rPr>
         <w:t>R</w:t>
       </w:r>
       <w:r>
         <w:rPr>
           <w:rFonts w:hint="eastAsia"/>
+          <w:strike/>
         </w:rPr>
         <w:t xml:space="preserve">eview 중인 저널과 학회를 쓰고 그 논문이 </w:t>
       </w:r>
@@ -1455,6 +1525,7 @@
       <w:r>
         <w:rPr>
           <w:rFonts w:hint="eastAsia"/>
+          <w:strike/>
         </w:rPr>
         <w:t>techrxiv</w:t>
       </w:r>
@@ -1462,6 +1533,7 @@
       <w:r>
         <w:rPr>
           <w:rFonts w:hint="eastAsia"/>
+          <w:strike/>
         </w:rPr>
         <w:t xml:space="preserve"> 등에 업로드 되어있는 경우에는 그 버전에 대한 정보를 병기할 것</w:t>
       </w:r>
@@ -1473,8 +1545,14 @@
           <w:ilvl w:val="3"/>
           <w:numId w:val="1"/>
         </w:numPr>
-      </w:pPr>
-      <w:r>
+        <w:rPr>
+          <w:strike/>
+        </w:rPr>
+      </w:pPr>
+      <w:r>
+        <w:rPr>
+          <w:strike/>
+        </w:rPr>
         <w:t>International Journal Papers</w:t>
       </w:r>
     </w:p>
@@ -1485,8 +1563,14 @@
           <w:ilvl w:val="3"/>
           <w:numId w:val="1"/>
         </w:numPr>
-      </w:pPr>
-      <w:r>
+        <w:rPr>
+          <w:strike/>
+        </w:rPr>
+      </w:pPr>
+      <w:r>
+        <w:rPr>
+          <w:strike/>
+        </w:rPr>
         <w:t>International Conference Papers</w:t>
       </w:r>
     </w:p>
@@ -1497,8 +1581,14 @@
           <w:ilvl w:val="3"/>
           <w:numId w:val="1"/>
         </w:numPr>
-      </w:pPr>
-      <w:r>
+        <w:rPr>
+          <w:strike/>
+        </w:rPr>
+      </w:pPr>
+      <w:r>
+        <w:rPr>
+          <w:strike/>
+        </w:rPr>
         <w:t>Domestic Journal Papers</w:t>
       </w:r>
     </w:p>
@@ -1509,8 +1599,14 @@
           <w:ilvl w:val="3"/>
           <w:numId w:val="1"/>
         </w:numPr>
-      </w:pPr>
-      <w:r>
+        <w:rPr>
+          <w:strike/>
+        </w:rPr>
+      </w:pPr>
+      <w:r>
+        <w:rPr>
+          <w:strike/>
+        </w:rPr>
         <w:lastRenderedPageBreak/>
         <w:t>Domestic Conference Papers</w:t>
       </w:r>
@@ -1522,8 +1618,14 @@
           <w:ilvl w:val="3"/>
           <w:numId w:val="1"/>
         </w:numPr>
-      </w:pPr>
-      <w:r>
+        <w:rPr>
+          <w:strike/>
+        </w:rPr>
+      </w:pPr>
+      <w:r>
+        <w:rPr>
+          <w:strike/>
+        </w:rPr>
         <w:t>International Patents</w:t>
       </w:r>
     </w:p>
@@ -1534,8 +1636,14 @@
           <w:ilvl w:val="3"/>
           <w:numId w:val="1"/>
         </w:numPr>
-      </w:pPr>
-      <w:r>
+        <w:rPr>
+          <w:strike/>
+        </w:rPr>
+      </w:pPr>
+      <w:r>
+        <w:rPr>
+          <w:strike/>
+        </w:rPr>
         <w:t>Domestic Patents</w:t>
       </w:r>
     </w:p>
@@ -1546,8 +1654,14 @@
           <w:ilvl w:val="3"/>
           <w:numId w:val="1"/>
         </w:numPr>
-      </w:pPr>
-      <w:r>
+        <w:rPr>
+          <w:strike/>
+        </w:rPr>
+      </w:pPr>
+      <w:r>
+        <w:rPr>
+          <w:strike/>
+        </w:rPr>
         <w:t>Doctoral Dissertations</w:t>
       </w:r>
     </w:p>
@@ -1558,8 +1672,14 @@
           <w:ilvl w:val="3"/>
           <w:numId w:val="1"/>
         </w:numPr>
-      </w:pPr>
-      <w:r>
+        <w:rPr>
+          <w:strike/>
+        </w:rPr>
+      </w:pPr>
+      <w:r>
+        <w:rPr>
+          <w:strike/>
+        </w:rPr>
         <w:t>Master's Theses</w:t>
       </w:r>
     </w:p>
@@ -1570,10 +1690,14 @@
           <w:ilvl w:val="2"/>
           <w:numId w:val="1"/>
         </w:numPr>
-      </w:pPr>
-      <w:r>
-        <w:rPr>
-          <w:rFonts w:hint="eastAsia"/>
+        <w:rPr>
+          <w:strike/>
+        </w:rPr>
+      </w:pPr>
+      <w:r>
+        <w:rPr>
+          <w:rFonts w:hint="eastAsia"/>
+          <w:strike/>
         </w:rPr>
         <w:t>각 논문 상태/정보 수정</w:t>
       </w:r>
@@ -1585,10 +1709,14 @@
           <w:ilvl w:val="3"/>
           <w:numId w:val="1"/>
         </w:numPr>
-      </w:pPr>
-      <w:r>
-        <w:rPr>
-          <w:rFonts w:hint="eastAsia"/>
+        <w:rPr>
+          <w:strike/>
+        </w:rPr>
+      </w:pPr>
+      <w:r>
+        <w:rPr>
+          <w:rFonts w:hint="eastAsia"/>
+          <w:strike/>
         </w:rPr>
         <w:t>Submitted/Accepted가 의미가 없으므로 삭제</w:t>
       </w:r>
@@ -1665,10 +1793,14 @@
           <w:ilvl w:val="2"/>
           <w:numId w:val="1"/>
         </w:numPr>
-      </w:pPr>
-      <w:r>
-        <w:rPr>
-          <w:rFonts w:hint="eastAsia"/>
+        <w:rPr>
+          <w:strike/>
+        </w:rPr>
+      </w:pPr>
+      <w:r>
+        <w:rPr>
+          <w:rFonts w:hint="eastAsia"/>
+          <w:strike/>
         </w:rPr>
         <w:t>저널은 기본적으로 최종출판본에 대한 pdf 공유가 불가함. 논문은 링크 공유로 수정</w:t>
       </w:r>
@@ -1680,10 +1812,14 @@
           <w:ilvl w:val="3"/>
           <w:numId w:val="1"/>
         </w:numPr>
-      </w:pPr>
-      <w:r>
-        <w:rPr>
-          <w:rFonts w:hint="eastAsia"/>
+        <w:rPr>
+          <w:strike/>
+        </w:rPr>
+      </w:pPr>
+      <w:r>
+        <w:rPr>
+          <w:rFonts w:hint="eastAsia"/>
+          <w:strike/>
         </w:rPr>
         <w:t>Accept 판정 받은 버전(최종제출 전)은 업로드 가능하므로 RG에는 full-text로 반드시 업로드하고, 홈페이지 업로드는 링크 업로드와 병행할 수 있음</w:t>
       </w:r>
@@ -1695,10 +1831,14 @@
           <w:ilvl w:val="2"/>
           <w:numId w:val="1"/>
         </w:numPr>
-      </w:pPr>
-      <w:r>
-        <w:rPr>
-          <w:rFonts w:hint="eastAsia"/>
+        <w:rPr>
+          <w:strike/>
+        </w:rPr>
+      </w:pPr>
+      <w:r>
+        <w:rPr>
+          <w:rFonts w:hint="eastAsia"/>
+          <w:strike/>
         </w:rPr>
         <w:t>강조방식 변경</w:t>
       </w:r>
@@ -1710,31 +1850,41 @@
           <w:ilvl w:val="3"/>
           <w:numId w:val="1"/>
         </w:numPr>
-      </w:pPr>
-      <w:r>
-        <w:rPr>
-          <w:rFonts w:hint="eastAsia"/>
+        <w:rPr>
+          <w:strike/>
+        </w:rPr>
+      </w:pPr>
+      <w:r>
+        <w:rPr>
+          <w:rFonts w:hint="eastAsia"/>
+          <w:strike/>
         </w:rPr>
         <w:t>논문 제목에 bold 삭제(너무 강조됨</w:t>
       </w:r>
       <w:r>
         <w:rPr>
           <w:rFonts w:hint="eastAsia"/>
+          <w:strike/>
         </w:rPr>
         <w:t xml:space="preserve"> </w:t>
       </w:r>
       <w:r>
+        <w:rPr>
+          <w:strike/>
+        </w:rPr>
         <w:sym w:font="Wingdings" w:char="F0E0"/>
       </w:r>
       <w:r>
         <w:rPr>
           <w:rFonts w:hint="eastAsia"/>
+          <w:strike/>
         </w:rPr>
         <w:t xml:space="preserve"> 홈페이지 전반적으로 이런 경향이 있음)</w:t>
       </w:r>
       <w:r>
         <w:rPr>
           <w:rFonts w:hint="eastAsia"/>
+          <w:strike/>
         </w:rPr>
         <w:t>)</w:t>
       </w:r>
@@ -1746,10 +1896,14 @@
           <w:ilvl w:val="3"/>
           <w:numId w:val="1"/>
         </w:numPr>
-      </w:pPr>
-      <w:r>
-        <w:rPr>
-          <w:rFonts w:hint="eastAsia"/>
+        <w:rPr>
+          <w:strike/>
+        </w:rPr>
+      </w:pPr>
+      <w:r>
+        <w:rPr>
+          <w:rFonts w:hint="eastAsia"/>
+          <w:strike/>
         </w:rPr>
         <w:t>이름에서 bold는 삭제</w:t>
       </w:r>
@@ -1761,10 +1915,14 @@
           <w:ilvl w:val="3"/>
           <w:numId w:val="1"/>
         </w:numPr>
-      </w:pPr>
-      <w:r>
-        <w:rPr>
-          <w:rFonts w:hint="eastAsia"/>
+        <w:rPr>
+          <w:strike/>
+        </w:rPr>
+      </w:pPr>
+      <w:r>
+        <w:rPr>
+          <w:rFonts w:hint="eastAsia"/>
+          <w:strike/>
         </w:rPr>
         <w:t xml:space="preserve">학회, 저널명에 bold 추가(이게 강조되어야 함) </w:t>
       </w:r>
@@ -1887,11 +2045,15 @@
           <w:ilvl w:val="1"/>
           <w:numId w:val="1"/>
         </w:numPr>
+        <w:rPr>
+          <w:strike/>
+        </w:rPr>
       </w:pPr>
       <w:proofErr w:type="spellStart"/>
       <w:r>
         <w:rPr>
           <w:rFonts w:hint="eastAsia"/>
+          <w:strike/>
         </w:rPr>
         <w:t>오정보</w:t>
       </w:r>
@@ -1899,6 +2061,7 @@
       <w:r>
         <w:rPr>
           <w:rFonts w:hint="eastAsia"/>
+          <w:strike/>
         </w:rPr>
         <w:t xml:space="preserve"> 수정</w:t>
       </w:r>
@@ -1910,25 +2073,34 @@
           <w:ilvl w:val="2"/>
           <w:numId w:val="1"/>
         </w:numPr>
-      </w:pPr>
-      <w:r>
+        <w:rPr>
+          <w:strike/>
+        </w:rPr>
+      </w:pPr>
+      <w:r>
+        <w:rPr>
+          <w:strike/>
+        </w:rPr>
         <w:t>IEEE Industrial Electronics Society (IECON) </w:t>
       </w:r>
       <w:r>
         <w:rPr>
           <w:rFonts w:hint="eastAsia"/>
+          <w:strike/>
         </w:rPr>
         <w:t>은</w:t>
       </w:r>
       <w:r>
         <w:rPr>
           <w:rFonts w:hint="eastAsia"/>
+          <w:strike/>
         </w:rPr>
         <w:t xml:space="preserve"> 잘못된 표기. </w:t>
       </w:r>
       <w:r>
         <w:rPr>
           <w:rFonts w:hint="eastAsia"/>
+          <w:strike/>
         </w:rPr>
         <w:t>그냥 IECON</w:t>
       </w:r>
@@ -1940,20 +2112,28 @@
           <w:ilvl w:val="2"/>
           <w:numId w:val="1"/>
         </w:numPr>
-      </w:pPr>
-      <w:r>
+        <w:rPr>
+          <w:strike/>
+        </w:rPr>
+      </w:pPr>
+      <w:r>
+        <w:rPr>
+          <w:strike/>
+        </w:rPr>
         <w:lastRenderedPageBreak/>
         <w:t>European Control Conference (ECC)</w:t>
       </w:r>
       <w:r>
         <w:rPr>
           <w:rFonts w:hint="eastAsia"/>
+          <w:strike/>
         </w:rPr>
         <w:t>는 IEEE 아님</w:t>
       </w:r>
       <w:r>
         <w:rPr>
           <w:rFonts w:hint="eastAsia"/>
+          <w:strike/>
         </w:rPr>
         <w:t>. IEEE 삭제</w:t>
       </w:r>
@@ -1980,10 +2160,14 @@
           <w:ilvl w:val="2"/>
           <w:numId w:val="1"/>
         </w:numPr>
-      </w:pPr>
-      <w:r>
-        <w:rPr>
-          <w:rFonts w:hint="eastAsia"/>
+        <w:rPr>
+          <w:strike/>
+        </w:rPr>
+      </w:pPr>
+      <w:r>
+        <w:rPr>
+          <w:rFonts w:hint="eastAsia"/>
+          <w:strike/>
         </w:rPr>
         <w:t>추후 제안서나 개인별 CV 작성을 고려해서 논문의 모든 정보(vol, no 등) 포함시킬 것(bib 정보 참고)</w:t>
       </w:r>
@@ -2104,10 +2288,14 @@
           <w:ilvl w:val="1"/>
           <w:numId w:val="1"/>
         </w:numPr>
-      </w:pPr>
-      <w:r>
-        <w:rPr>
-          <w:rFonts w:hint="eastAsia"/>
+        <w:rPr>
+          <w:strike/>
+        </w:rPr>
+      </w:pPr>
+      <w:r>
+        <w:rPr>
+          <w:rFonts w:hint="eastAsia"/>
+          <w:strike/>
         </w:rPr>
         <w:t>Tag 수정</w:t>
       </w:r>
@@ -2119,19 +2307,27 @@
           <w:ilvl w:val="2"/>
           <w:numId w:val="1"/>
         </w:numPr>
-      </w:pPr>
-      <w:r>
-        <w:rPr>
-          <w:rFonts w:hint="eastAsia"/>
+        <w:rPr>
+          <w:strike/>
+        </w:rPr>
+      </w:pPr>
+      <w:r>
+        <w:rPr>
+          <w:rFonts w:hint="eastAsia"/>
+          <w:strike/>
         </w:rPr>
         <w:t xml:space="preserve">Available Tags </w:t>
       </w:r>
       <w:r>
+        <w:rPr>
+          <w:strike/>
+        </w:rPr>
         <w:sym w:font="Wingdings" w:char="F0E0"/>
       </w:r>
       <w:r>
         <w:rPr>
           <w:rFonts w:hint="eastAsia"/>
+          <w:strike/>
         </w:rPr>
         <w:t xml:space="preserve"> Tags (Available은 불필요한 정보) </w:t>
       </w:r>
@@ -2143,10 +2339,14 @@
           <w:ilvl w:val="2"/>
           <w:numId w:val="1"/>
         </w:numPr>
-      </w:pPr>
-      <w:r>
-        <w:rPr>
-          <w:rFonts w:hint="eastAsia"/>
+        <w:rPr>
+          <w:strike/>
+        </w:rPr>
+      </w:pPr>
+      <w:r>
+        <w:rPr>
+          <w:rFonts w:hint="eastAsia"/>
+          <w:strike/>
         </w:rPr>
         <w:t>다음과 같이 tag 재편</w:t>
       </w:r>
@@ -2158,28 +2358,40 @@
           <w:ilvl w:val="3"/>
           <w:numId w:val="1"/>
         </w:numPr>
-      </w:pPr>
-      <w:r>
-        <w:rPr>
-          <w:rFonts w:hint="eastAsia"/>
+        <w:rPr>
+          <w:strike/>
+        </w:rPr>
+      </w:pPr>
+      <w:r>
+        <w:rPr>
+          <w:rFonts w:hint="eastAsia"/>
+          <w:strike/>
         </w:rPr>
         <w:t xml:space="preserve">Award(수상실적), Talk(초청세미나, 연구실 주관/참석 학술행사 등), Conference(학회참석), Publication(학회/저널 논문 accept), </w:t>
       </w:r>
       <w:r>
+        <w:rPr>
+          <w:strike/>
+        </w:rPr>
         <w:t>Service</w:t>
       </w:r>
       <w:r>
         <w:rPr>
           <w:rFonts w:hint="eastAsia"/>
+          <w:strike/>
         </w:rPr>
         <w:t>(보직, 위원회 등),</w:t>
       </w:r>
       <w:r>
+        <w:rPr>
+          <w:strike/>
+        </w:rPr>
         <w:t xml:space="preserve"> </w:t>
       </w:r>
       <w:r>
         <w:rPr>
           <w:rFonts w:hint="eastAsia"/>
+          <w:strike/>
         </w:rPr>
         <w:t xml:space="preserve">Media(언론보도), Life @ </w:t>
       </w:r>
@@ -2187,6 +2399,7 @@
       <w:r>
         <w:rPr>
           <w:rFonts w:hint="eastAsia"/>
+          <w:strike/>
         </w:rPr>
         <w:t>MICLab</w:t>
       </w:r>
@@ -2194,6 +2407,7 @@
       <w:r>
         <w:rPr>
           <w:rFonts w:hint="eastAsia"/>
+          <w:strike/>
         </w:rPr>
         <w:t>(연구실 일상)</w:t>
       </w:r>
@@ -2391,58 +2605,70 @@
           <w:ilvl w:val="1"/>
           <w:numId w:val="1"/>
         </w:numPr>
-      </w:pPr>
-      <w:r>
-        <w:rPr>
-          <w:rFonts w:hint="eastAsia"/>
+        <w:rPr>
+          <w:strike/>
+        </w:rPr>
+      </w:pPr>
+      <w:r>
+        <w:rPr>
+          <w:rFonts w:hint="eastAsia"/>
+          <w:strike/>
         </w:rPr>
         <w:t>수정</w:t>
       </w:r>
       <w:r>
         <w:rPr>
           <w:rFonts w:hint="eastAsia"/>
+          <w:strike/>
         </w:rPr>
         <w:t>버전</w:t>
       </w:r>
       <w:r>
         <w:rPr>
           <w:rFonts w:hint="eastAsia"/>
+          <w:strike/>
         </w:rPr>
         <w:t>의</w:t>
       </w:r>
       <w:r>
         <w:rPr>
           <w:rFonts w:hint="eastAsia"/>
+          <w:strike/>
         </w:rPr>
         <w:t xml:space="preserve"> </w:t>
       </w:r>
       <w:r>
         <w:rPr>
           <w:rFonts w:hint="eastAsia"/>
+          <w:strike/>
         </w:rPr>
         <w:t>text 우측</w:t>
       </w:r>
       <w:r>
         <w:rPr>
           <w:rFonts w:hint="eastAsia"/>
+          <w:strike/>
         </w:rPr>
         <w:t>(혹은 적절한 곳)</w:t>
       </w:r>
       <w:r>
         <w:rPr>
           <w:rFonts w:hint="eastAsia"/>
+          <w:strike/>
         </w:rPr>
         <w:t>에</w:t>
       </w:r>
       <w:r>
         <w:rPr>
           <w:rFonts w:hint="eastAsia"/>
+          <w:strike/>
         </w:rPr>
         <w:t xml:space="preserve"> </w:t>
       </w:r>
       <w:r>
         <w:rPr>
           <w:rFonts w:hint="eastAsia"/>
+          <w:strike/>
         </w:rPr>
         <w:t>지도추가</w:t>
       </w:r>
@@ -2454,10 +2680,14 @@
           <w:ilvl w:val="1"/>
           <w:numId w:val="1"/>
         </w:numPr>
-      </w:pPr>
-      <w:r>
-        <w:rPr>
-          <w:rFonts w:hint="eastAsia"/>
+        <w:rPr>
+          <w:strike/>
+        </w:rPr>
+      </w:pPr>
+      <w:r>
+        <w:rPr>
+          <w:rFonts w:hint="eastAsia"/>
+          <w:strike/>
         </w:rPr>
         <w:t xml:space="preserve">참고: </w:t>
       </w:r>
@@ -2465,20 +2695,9 @@
         <w:r>
           <w:rPr>
             <w:rStyle w:val="Hyperlink"/>
+            <w:strike/>
           </w:rPr>
-          <w:t>https://www.smartde</w:t>
-        </w:r>
-        <w:r>
-          <w:rPr>
-            <w:rStyle w:val="Hyperlink"/>
-          </w:rPr>
-          <w:t>s</w:t>
-        </w:r>
-        <w:r>
-          <w:rPr>
-            <w:rStyle w:val="Hyperlink"/>
-          </w:rPr>
-          <w:t>ignlab.org/contact</w:t>
+          <w:t>https://www.smartdesignlab.org/contact</w:t>
         </w:r>
       </w:hyperlink>
     </w:p>
@@ -2489,43 +2708,999 @@
           <w:ilvl w:val="1"/>
           <w:numId w:val="1"/>
         </w:numPr>
-      </w:pPr>
-      <w:r>
-        <w:rPr>
-          <w:rFonts w:hint="eastAsia"/>
+        <w:rPr>
+          <w:strike/>
+        </w:rPr>
+      </w:pPr>
+      <w:r>
+        <w:rPr>
+          <w:rFonts w:hint="eastAsia"/>
+          <w:strike/>
         </w:rPr>
         <w:t>지도에서 본원 삭제하거나</w:t>
       </w:r>
       <w:r>
         <w:rPr>
           <w:rFonts w:hint="eastAsia"/>
+          <w:strike/>
         </w:rPr>
         <w:t>(오히려 헷갈릴 수 있음)</w:t>
       </w:r>
       <w:r>
         <w:rPr>
           <w:rFonts w:hint="eastAsia"/>
+          <w:strike/>
         </w:rPr>
         <w:t xml:space="preserve"> 문지캠퍼스</w:t>
       </w:r>
       <w:r>
         <w:rPr>
           <w:rFonts w:hint="eastAsia"/>
+          <w:strike/>
         </w:rPr>
         <w:t>라고 명확히</w:t>
       </w:r>
       <w:r>
         <w:rPr>
           <w:rFonts w:hint="eastAsia"/>
+          <w:strike/>
         </w:rPr>
         <w:t xml:space="preserve"> 표시, </w:t>
       </w:r>
       <w:r>
         <w:rPr>
           <w:rFonts w:hint="eastAsia"/>
+          <w:strike/>
         </w:rPr>
         <w:t>한영 혼용되면 좋아서 Google map기반이 좋을 듯</w:t>
       </w:r>
+    </w:p>
+    <w:p>
+      <w:pPr>
+        <w:pStyle w:val="ListParagraph"/>
+        <w:pBdr>
+          <w:bottom w:val="single" w:sz="6" w:space="1" w:color="auto"/>
+        </w:pBdr>
+        <w:ind w:left="800"/>
+      </w:pPr>
+    </w:p>
+    <w:p>
+      <w:pPr>
+        <w:pStyle w:val="NormalWeb"/>
+        <w:spacing w:before="0" w:beforeAutospacing="0" w:after="90" w:afterAutospacing="0" w:line="315" w:lineRule="atLeast"/>
+        <w:textAlignment w:val="baseline"/>
+        <w:rPr>
+          <w:rFonts w:ascii="Malgun Gothic" w:eastAsia="Malgun Gothic" w:hAnsi="Malgun Gothic"/>
+          <w:color w:val="000000"/>
+          <w:spacing w:val="-5"/>
+          <w:sz w:val="21"/>
+          <w:szCs w:val="21"/>
+        </w:rPr>
+      </w:pPr>
+      <w:r>
+        <w:rPr>
+          <w:rFonts w:ascii="Malgun Gothic" w:eastAsia="Malgun Gothic" w:hAnsi="Malgun Gothic" w:hint="eastAsia"/>
+          <w:color w:val="000000"/>
+          <w:spacing w:val="-5"/>
+          <w:sz w:val="21"/>
+          <w:szCs w:val="21"/>
+        </w:rPr>
+        <w:t>추가 </w:t>
+      </w:r>
+      <w:proofErr w:type="spellStart"/>
+      <w:r>
+        <w:rPr>
+          <w:rFonts w:ascii="Malgun Gothic" w:eastAsia="Malgun Gothic" w:hAnsi="Malgun Gothic" w:hint="eastAsia"/>
+          <w:color w:val="000000"/>
+          <w:spacing w:val="-5"/>
+          <w:sz w:val="21"/>
+          <w:szCs w:val="21"/>
+        </w:rPr>
+        <w:t>요청사항입니다</w:t>
+      </w:r>
+      <w:proofErr w:type="spellEnd"/>
+      <w:r>
+        <w:rPr>
+          <w:rFonts w:ascii="Malgun Gothic" w:eastAsia="Malgun Gothic" w:hAnsi="Malgun Gothic" w:hint="eastAsia"/>
+          <w:color w:val="000000"/>
+          <w:spacing w:val="-5"/>
+          <w:sz w:val="21"/>
+          <w:szCs w:val="21"/>
+        </w:rPr>
+        <w:t>.</w:t>
+      </w:r>
+    </w:p>
+    <w:p>
+      <w:pPr>
+        <w:pStyle w:val="NormalWeb"/>
+        <w:spacing w:before="0" w:beforeAutospacing="0" w:after="0" w:afterAutospacing="0" w:line="315" w:lineRule="atLeast"/>
+        <w:textAlignment w:val="baseline"/>
+        <w:rPr>
+          <w:rFonts w:ascii="Malgun Gothic" w:eastAsia="Malgun Gothic" w:hAnsi="Malgun Gothic" w:hint="eastAsia"/>
+          <w:strike/>
+          <w:color w:val="000000"/>
+          <w:spacing w:val="-5"/>
+          <w:sz w:val="21"/>
+          <w:szCs w:val="21"/>
+        </w:rPr>
+      </w:pPr>
+      <w:r>
+        <w:rPr>
+          <w:rStyle w:val="Strong"/>
+          <w:rFonts w:ascii="Malgun Gothic" w:eastAsia="Malgun Gothic" w:hAnsi="Malgun Gothic" w:hint="eastAsia"/>
+          <w:strike/>
+          <w:color w:val="000000"/>
+          <w:spacing w:val="-5"/>
+          <w:sz w:val="21"/>
+          <w:szCs w:val="21"/>
+          <w:bdr w:val="none" w:sz="0" w:space="0" w:color="auto" w:frame="1"/>
+        </w:rPr>
+        <w:t>[Main]</w:t>
+      </w:r>
+      <w:r>
+        <w:rPr>
+          <w:rFonts w:ascii="Malgun Gothic" w:eastAsia="Malgun Gothic" w:hAnsi="Malgun Gothic" w:hint="eastAsia"/>
+          <w:strike/>
+          <w:color w:val="000000"/>
+          <w:spacing w:val="-5"/>
+          <w:sz w:val="21"/>
+          <w:szCs w:val="21"/>
+        </w:rPr>
+        <w:br/>
+        <w:t>- 첨부파일과 같이 문구 수정 및 그림 변경</w:t>
+      </w:r>
+    </w:p>
+    <w:p>
+      <w:pPr>
+        <w:pStyle w:val="NormalWeb"/>
+        <w:spacing w:before="0" w:beforeAutospacing="0" w:after="0" w:afterAutospacing="0" w:line="315" w:lineRule="atLeast"/>
+        <w:textAlignment w:val="baseline"/>
+        <w:rPr>
+          <w:rFonts w:ascii="Malgun Gothic" w:eastAsia="Malgun Gothic" w:hAnsi="Malgun Gothic" w:hint="eastAsia"/>
+          <w:strike/>
+          <w:color w:val="000000"/>
+          <w:spacing w:val="-5"/>
+          <w:sz w:val="21"/>
+          <w:szCs w:val="21"/>
+        </w:rPr>
+      </w:pPr>
+      <w:r>
+        <w:rPr>
+          <w:rStyle w:val="Strong"/>
+          <w:rFonts w:ascii="Malgun Gothic" w:eastAsia="Malgun Gothic" w:hAnsi="Malgun Gothic" w:hint="eastAsia"/>
+          <w:strike/>
+          <w:color w:val="000000"/>
+          <w:spacing w:val="-5"/>
+          <w:sz w:val="21"/>
+          <w:szCs w:val="21"/>
+          <w:bdr w:val="none" w:sz="0" w:space="0" w:color="auto" w:frame="1"/>
+        </w:rPr>
+        <w:t>[People]</w:t>
+      </w:r>
+      <w:r>
+        <w:rPr>
+          <w:rFonts w:ascii="Malgun Gothic" w:eastAsia="Malgun Gothic" w:hAnsi="Malgun Gothic" w:hint="eastAsia"/>
+          <w:strike/>
+          <w:color w:val="000000"/>
+          <w:spacing w:val="-5"/>
+          <w:sz w:val="21"/>
+          <w:szCs w:val="21"/>
+        </w:rPr>
+        <w:br/>
+        <w:t>- 모든 사람의 전공에 italic을 </w:t>
+      </w:r>
+      <w:proofErr w:type="spellStart"/>
+      <w:r>
+        <w:rPr>
+          <w:rFonts w:ascii="Malgun Gothic" w:eastAsia="Malgun Gothic" w:hAnsi="Malgun Gothic" w:hint="eastAsia"/>
+          <w:strike/>
+          <w:color w:val="000000"/>
+          <w:spacing w:val="-5"/>
+          <w:sz w:val="21"/>
+          <w:szCs w:val="21"/>
+        </w:rPr>
+        <w:t>빼주세요</w:t>
+      </w:r>
+      <w:proofErr w:type="spellEnd"/>
+      <w:r>
+        <w:rPr>
+          <w:rFonts w:ascii="Malgun Gothic" w:eastAsia="Malgun Gothic" w:hAnsi="Malgun Gothic" w:hint="eastAsia"/>
+          <w:strike/>
+          <w:color w:val="000000"/>
+          <w:spacing w:val="-5"/>
+          <w:sz w:val="21"/>
+          <w:szCs w:val="21"/>
+        </w:rPr>
+        <w:t>. italic은 보통 </w:t>
+      </w:r>
+      <w:proofErr w:type="spellStart"/>
+      <w:r>
+        <w:rPr>
+          <w:rFonts w:ascii="Malgun Gothic" w:eastAsia="Malgun Gothic" w:hAnsi="Malgun Gothic" w:hint="eastAsia"/>
+          <w:strike/>
+          <w:color w:val="000000"/>
+          <w:spacing w:val="-5"/>
+          <w:sz w:val="21"/>
+          <w:szCs w:val="21"/>
+        </w:rPr>
+        <w:t>논문명</w:t>
+      </w:r>
+      <w:proofErr w:type="spellEnd"/>
+      <w:r>
+        <w:rPr>
+          <w:rFonts w:ascii="Malgun Gothic" w:eastAsia="Malgun Gothic" w:hAnsi="Malgun Gothic" w:hint="eastAsia"/>
+          <w:strike/>
+          <w:color w:val="000000"/>
+          <w:spacing w:val="-5"/>
+          <w:sz w:val="21"/>
+          <w:szCs w:val="21"/>
+        </w:rPr>
+        <w:t>, 출판사 등 특정 케이스에 사용됩니다.</w:t>
+      </w:r>
+      <w:r>
+        <w:rPr>
+          <w:rFonts w:ascii="Malgun Gothic" w:eastAsia="Malgun Gothic" w:hAnsi="Malgun Gothic" w:hint="eastAsia"/>
+          <w:strike/>
+          <w:color w:val="000000"/>
+          <w:spacing w:val="-5"/>
+          <w:sz w:val="21"/>
+          <w:szCs w:val="21"/>
+        </w:rPr>
+        <w:br/>
+        <w:t>- </w:t>
+      </w:r>
+      <w:proofErr w:type="spellStart"/>
+      <w:r>
+        <w:rPr>
+          <w:rFonts w:ascii="Malgun Gothic" w:eastAsia="Malgun Gothic" w:hAnsi="Malgun Gothic" w:hint="eastAsia"/>
+          <w:strike/>
+          <w:color w:val="000000"/>
+          <w:spacing w:val="-5"/>
+          <w:sz w:val="21"/>
+          <w:szCs w:val="21"/>
+        </w:rPr>
+        <w:t>제부분</w:t>
+      </w:r>
+      <w:proofErr w:type="spellEnd"/>
+      <w:r>
+        <w:rPr>
+          <w:rFonts w:ascii="Malgun Gothic" w:eastAsia="Malgun Gothic" w:hAnsi="Malgun Gothic" w:hint="eastAsia"/>
+          <w:strike/>
+          <w:color w:val="000000"/>
+          <w:spacing w:val="-5"/>
+          <w:sz w:val="21"/>
+          <w:szCs w:val="21"/>
+        </w:rPr>
+        <w:br/>
+        <w:t> 1)</w:t>
+      </w:r>
+      <w:r>
+        <w:rPr>
+          <w:rStyle w:val="apple-converted-space"/>
+          <w:rFonts w:ascii="Malgun Gothic" w:eastAsia="Malgun Gothic" w:hAnsi="Malgun Gothic" w:hint="eastAsia"/>
+          <w:strike/>
+          <w:color w:val="000000"/>
+          <w:spacing w:val="-5"/>
+          <w:sz w:val="21"/>
+          <w:szCs w:val="21"/>
+        </w:rPr>
+        <w:t> </w:t>
+      </w:r>
+      <w:r>
+        <w:rPr>
+          <w:rFonts w:ascii="Malgun Gothic" w:eastAsia="Malgun Gothic" w:hAnsi="Malgun Gothic" w:hint="eastAsia"/>
+          <w:strike/>
+          <w:color w:val="212529"/>
+          <w:spacing w:val="-5"/>
+          <w:sz w:val="21"/>
+          <w:szCs w:val="21"/>
+          <w:bdr w:val="none" w:sz="0" w:space="0" w:color="auto" w:frame="1"/>
+        </w:rPr>
+        <w:t>at the</w:t>
+      </w:r>
+      <w:r>
+        <w:rPr>
+          <w:rStyle w:val="apple-converted-space"/>
+          <w:rFonts w:ascii="Malgun Gothic" w:eastAsia="Malgun Gothic" w:hAnsi="Malgun Gothic" w:hint="eastAsia"/>
+          <w:strike/>
+          <w:color w:val="212529"/>
+          <w:spacing w:val="-5"/>
+          <w:sz w:val="21"/>
+          <w:szCs w:val="21"/>
+          <w:bdr w:val="none" w:sz="0" w:space="0" w:color="auto" w:frame="1"/>
+        </w:rPr>
+        <w:t> </w:t>
+      </w:r>
+      <w:r>
+        <w:rPr>
+          <w:rStyle w:val="Strong"/>
+          <w:rFonts w:ascii="Malgun Gothic" w:eastAsia="Malgun Gothic" w:hAnsi="Malgun Gothic"/>
+          <w:strike/>
+          <w:color w:val="000000"/>
+          <w:spacing w:val="-5"/>
+          <w:sz w:val="21"/>
+          <w:szCs w:val="21"/>
+          <w:bdr w:val="none" w:sz="0" w:space="0" w:color="auto" w:frame="1"/>
+        </w:rPr>
+        <w:fldChar w:fldCharType="begin"/>
+      </w:r>
+      <w:r>
+        <w:rPr>
+          <w:rStyle w:val="Strong"/>
+          <w:rFonts w:ascii="Malgun Gothic" w:eastAsia="Malgun Gothic" w:hAnsi="Malgun Gothic"/>
+          <w:strike/>
+          <w:color w:val="000000"/>
+          <w:spacing w:val="-5"/>
+          <w:sz w:val="21"/>
+          <w:szCs w:val="21"/>
+          <w:bdr w:val="none" w:sz="0" w:space="0" w:color="auto" w:frame="1"/>
+        </w:rPr>
+        <w:instrText>HYPERLINK "https://www.kaist.ac.kr/en/index.html" \t "_blank"</w:instrText>
+      </w:r>
+      <w:r>
+        <w:rPr>
+          <w:rStyle w:val="Strong"/>
+          <w:rFonts w:ascii="Malgun Gothic" w:eastAsia="Malgun Gothic" w:hAnsi="Malgun Gothic"/>
+          <w:strike/>
+          <w:color w:val="000000"/>
+          <w:spacing w:val="-5"/>
+          <w:sz w:val="21"/>
+          <w:szCs w:val="21"/>
+          <w:bdr w:val="none" w:sz="0" w:space="0" w:color="auto" w:frame="1"/>
+        </w:rPr>
+      </w:r>
+      <w:r>
+        <w:rPr>
+          <w:rStyle w:val="Strong"/>
+          <w:rFonts w:ascii="Malgun Gothic" w:eastAsia="Malgun Gothic" w:hAnsi="Malgun Gothic"/>
+          <w:strike/>
+          <w:color w:val="000000"/>
+          <w:spacing w:val="-5"/>
+          <w:sz w:val="21"/>
+          <w:szCs w:val="21"/>
+          <w:bdr w:val="none" w:sz="0" w:space="0" w:color="auto" w:frame="1"/>
+        </w:rPr>
+        <w:fldChar w:fldCharType="separate"/>
+      </w:r>
+      <w:r>
+        <w:rPr>
+          <w:rStyle w:val="Hyperlink"/>
+          <w:rFonts w:ascii="Malgun Gothic" w:eastAsia="Malgun Gothic" w:hAnsi="Malgun Gothic" w:hint="eastAsia"/>
+          <w:b/>
+          <w:bCs/>
+          <w:strike/>
+          <w:color w:val="0078D4"/>
+          <w:spacing w:val="-5"/>
+          <w:sz w:val="21"/>
+          <w:szCs w:val="21"/>
+          <w:bdr w:val="none" w:sz="0" w:space="0" w:color="auto" w:frame="1"/>
+        </w:rPr>
+        <w:t>Korea Advanced Institute of Science and Technology (KAIST)</w:t>
+      </w:r>
+      <w:r>
+        <w:rPr>
+          <w:rStyle w:val="Strong"/>
+          <w:rFonts w:ascii="Malgun Gothic" w:eastAsia="Malgun Gothic" w:hAnsi="Malgun Gothic"/>
+          <w:strike/>
+          <w:color w:val="000000"/>
+          <w:spacing w:val="-5"/>
+          <w:sz w:val="21"/>
+          <w:szCs w:val="21"/>
+          <w:bdr w:val="none" w:sz="0" w:space="0" w:color="auto" w:frame="1"/>
+        </w:rPr>
+        <w:fldChar w:fldCharType="end"/>
+      </w:r>
+      <w:r>
+        <w:rPr>
+          <w:rFonts w:ascii="Malgun Gothic" w:eastAsia="Malgun Gothic" w:hAnsi="Malgun Gothic" w:hint="eastAsia"/>
+          <w:strike/>
+          <w:color w:val="000000"/>
+          <w:spacing w:val="-5"/>
+          <w:sz w:val="21"/>
+          <w:szCs w:val="21"/>
+        </w:rPr>
+        <w:t> and Director </w:t>
+      </w:r>
+      <w:r>
+        <w:rPr>
+          <w:rStyle w:val="Strong"/>
+          <w:rFonts w:ascii="Malgun Gothic" w:eastAsia="Malgun Gothic" w:hAnsi="Malgun Gothic" w:hint="eastAsia"/>
+          <w:strike/>
+          <w:color w:val="000000"/>
+          <w:spacing w:val="-5"/>
+          <w:sz w:val="21"/>
+          <w:szCs w:val="21"/>
+          <w:bdr w:val="none" w:sz="0" w:space="0" w:color="auto" w:frame="1"/>
+        </w:rPr>
+        <w:t>...</w:t>
+      </w:r>
+      <w:r>
+        <w:rPr>
+          <w:rFonts w:ascii="Malgun Gothic" w:eastAsia="Malgun Gothic" w:hAnsi="Malgun Gothic" w:hint="eastAsia"/>
+          <w:strike/>
+          <w:color w:val="000000"/>
+          <w:spacing w:val="-5"/>
+          <w:sz w:val="21"/>
+          <w:szCs w:val="21"/>
+        </w:rPr>
+        <w:t> -&gt; at KAIST (link 삭제), and Director</w:t>
+      </w:r>
+      <w:r>
+        <w:rPr>
+          <w:rFonts w:ascii="Malgun Gothic" w:eastAsia="Malgun Gothic" w:hAnsi="Malgun Gothic" w:hint="eastAsia"/>
+          <w:strike/>
+          <w:color w:val="000000"/>
+          <w:spacing w:val="-5"/>
+          <w:sz w:val="21"/>
+          <w:szCs w:val="21"/>
+        </w:rPr>
+        <w:br/>
+      </w:r>
+      <w:r>
+        <w:rPr>
+          <w:rFonts w:ascii="Malgun Gothic" w:eastAsia="Malgun Gothic" w:hAnsi="Malgun Gothic" w:hint="eastAsia"/>
+          <w:strike/>
+          <w:color w:val="000000"/>
+          <w:spacing w:val="-5"/>
+          <w:sz w:val="21"/>
+          <w:szCs w:val="21"/>
+        </w:rPr>
+        <w:lastRenderedPageBreak/>
+        <w:t>  2) Education 수정(현재 오타/오류 있음)</w:t>
+      </w:r>
+      <w:r>
+        <w:rPr>
+          <w:rFonts w:ascii="Malgun Gothic" w:eastAsia="Malgun Gothic" w:hAnsi="Malgun Gothic" w:hint="eastAsia"/>
+          <w:strike/>
+          <w:color w:val="000000"/>
+          <w:spacing w:val="-5"/>
+          <w:sz w:val="21"/>
+          <w:szCs w:val="21"/>
+        </w:rPr>
+        <w:br/>
+      </w:r>
+      <w:r>
+        <w:rPr>
+          <w:rFonts w:ascii="Malgun Gothic" w:eastAsia="Malgun Gothic" w:hAnsi="Malgun Gothic" w:hint="eastAsia"/>
+          <w:strike/>
+          <w:color w:val="212121"/>
+          <w:spacing w:val="-5"/>
+          <w:sz w:val="21"/>
+          <w:szCs w:val="21"/>
+          <w:bdr w:val="none" w:sz="0" w:space="0" w:color="auto" w:frame="1"/>
+        </w:rPr>
+        <w:t>Ph.D., Mechanical Engineering, KAIST, 2020 (Advisor: Prof.</w:t>
+      </w:r>
+      <w:r>
+        <w:rPr>
+          <w:rStyle w:val="apple-converted-space"/>
+          <w:rFonts w:ascii="Malgun Gothic" w:eastAsia="Malgun Gothic" w:hAnsi="Malgun Gothic" w:hint="eastAsia"/>
+          <w:strike/>
+          <w:color w:val="212121"/>
+          <w:spacing w:val="-5"/>
+          <w:sz w:val="21"/>
+          <w:szCs w:val="21"/>
+          <w:bdr w:val="none" w:sz="0" w:space="0" w:color="auto" w:frame="1"/>
+        </w:rPr>
+        <w:t> </w:t>
+      </w:r>
+      <w:r>
+        <w:rPr>
+          <w:rFonts w:ascii="Malgun Gothic" w:eastAsia="Malgun Gothic" w:hAnsi="Malgun Gothic"/>
+          <w:strike/>
+          <w:color w:val="006580"/>
+          <w:spacing w:val="-5"/>
+          <w:sz w:val="21"/>
+          <w:szCs w:val="21"/>
+          <w:bdr w:val="none" w:sz="0" w:space="0" w:color="auto" w:frame="1"/>
+        </w:rPr>
+        <w:fldChar w:fldCharType="begin"/>
+      </w:r>
+      <w:r>
+        <w:rPr>
+          <w:rFonts w:ascii="Malgun Gothic" w:eastAsia="Malgun Gothic" w:hAnsi="Malgun Gothic"/>
+          <w:strike/>
+          <w:color w:val="006580"/>
+          <w:spacing w:val="-5"/>
+          <w:sz w:val="21"/>
+          <w:szCs w:val="21"/>
+          <w:bdr w:val="none" w:sz="0" w:space="0" w:color="auto" w:frame="1"/>
+        </w:rPr>
+        <w:instrText>HYPERLINK "https://msc.kaist.ac.kr/" \t "_blank"</w:instrText>
+      </w:r>
+      <w:r>
+        <w:rPr>
+          <w:rFonts w:ascii="Malgun Gothic" w:eastAsia="Malgun Gothic" w:hAnsi="Malgun Gothic"/>
+          <w:strike/>
+          <w:color w:val="006580"/>
+          <w:spacing w:val="-5"/>
+          <w:sz w:val="21"/>
+          <w:szCs w:val="21"/>
+          <w:bdr w:val="none" w:sz="0" w:space="0" w:color="auto" w:frame="1"/>
+        </w:rPr>
+      </w:r>
+      <w:r>
+        <w:rPr>
+          <w:rFonts w:ascii="Malgun Gothic" w:eastAsia="Malgun Gothic" w:hAnsi="Malgun Gothic"/>
+          <w:strike/>
+          <w:color w:val="006580"/>
+          <w:spacing w:val="-5"/>
+          <w:sz w:val="21"/>
+          <w:szCs w:val="21"/>
+          <w:bdr w:val="none" w:sz="0" w:space="0" w:color="auto" w:frame="1"/>
+        </w:rPr>
+        <w:fldChar w:fldCharType="separate"/>
+      </w:r>
+      <w:r>
+        <w:rPr>
+          <w:rStyle w:val="Hyperlink"/>
+          <w:rFonts w:ascii="Malgun Gothic" w:eastAsia="Malgun Gothic" w:hAnsi="Malgun Gothic" w:hint="eastAsia"/>
+          <w:strike/>
+          <w:color w:val="0078D4"/>
+          <w:spacing w:val="-5"/>
+          <w:sz w:val="21"/>
+          <w:szCs w:val="21"/>
+          <w:bdr w:val="none" w:sz="0" w:space="0" w:color="auto" w:frame="1"/>
+        </w:rPr>
+        <w:t>Kyung-Soo Kim</w:t>
+      </w:r>
+      <w:r>
+        <w:rPr>
+          <w:rFonts w:ascii="Malgun Gothic" w:eastAsia="Malgun Gothic" w:hAnsi="Malgun Gothic"/>
+          <w:strike/>
+          <w:color w:val="006580"/>
+          <w:spacing w:val="-5"/>
+          <w:sz w:val="21"/>
+          <w:szCs w:val="21"/>
+          <w:bdr w:val="none" w:sz="0" w:space="0" w:color="auto" w:frame="1"/>
+        </w:rPr>
+        <w:fldChar w:fldCharType="end"/>
+      </w:r>
+      <w:r>
+        <w:rPr>
+          <w:rFonts w:ascii="Malgun Gothic" w:eastAsia="Malgun Gothic" w:hAnsi="Malgun Gothic" w:hint="eastAsia"/>
+          <w:strike/>
+          <w:color w:val="212121"/>
+          <w:spacing w:val="-5"/>
+          <w:sz w:val="21"/>
+          <w:szCs w:val="21"/>
+          <w:bdr w:val="none" w:sz="0" w:space="0" w:color="auto" w:frame="1"/>
+        </w:rPr>
+        <w:t>)</w:t>
+      </w:r>
+      <w:r>
+        <w:rPr>
+          <w:rFonts w:ascii="Malgun Gothic" w:eastAsia="Malgun Gothic" w:hAnsi="Malgun Gothic" w:hint="eastAsia"/>
+          <w:strike/>
+          <w:color w:val="000000"/>
+          <w:spacing w:val="-5"/>
+          <w:sz w:val="21"/>
+          <w:szCs w:val="21"/>
+        </w:rPr>
+        <w:br/>
+      </w:r>
+      <w:r>
+        <w:rPr>
+          <w:rFonts w:ascii="Malgun Gothic" w:eastAsia="Malgun Gothic" w:hAnsi="Malgun Gothic" w:hint="eastAsia"/>
+          <w:strike/>
+          <w:color w:val="212121"/>
+          <w:spacing w:val="-5"/>
+          <w:sz w:val="21"/>
+          <w:szCs w:val="21"/>
+          <w:bdr w:val="none" w:sz="0" w:space="0" w:color="auto" w:frame="1"/>
+        </w:rPr>
+        <w:t>M.S., Mechanical Engineering, KAIST, 2016 (Advisor: Prof.</w:t>
+      </w:r>
+      <w:r>
+        <w:rPr>
+          <w:rStyle w:val="apple-converted-space"/>
+          <w:rFonts w:ascii="Malgun Gothic" w:eastAsia="Malgun Gothic" w:hAnsi="Malgun Gothic" w:hint="eastAsia"/>
+          <w:strike/>
+          <w:color w:val="212121"/>
+          <w:spacing w:val="-5"/>
+          <w:sz w:val="21"/>
+          <w:szCs w:val="21"/>
+          <w:bdr w:val="none" w:sz="0" w:space="0" w:color="auto" w:frame="1"/>
+        </w:rPr>
+        <w:t> </w:t>
+      </w:r>
+      <w:r>
+        <w:rPr>
+          <w:rFonts w:ascii="Malgun Gothic" w:eastAsia="Malgun Gothic" w:hAnsi="Malgun Gothic"/>
+          <w:strike/>
+          <w:color w:val="006580"/>
+          <w:spacing w:val="-5"/>
+          <w:sz w:val="21"/>
+          <w:szCs w:val="21"/>
+          <w:bdr w:val="none" w:sz="0" w:space="0" w:color="auto" w:frame="1"/>
+        </w:rPr>
+        <w:fldChar w:fldCharType="begin"/>
+      </w:r>
+      <w:r>
+        <w:rPr>
+          <w:rFonts w:ascii="Malgun Gothic" w:eastAsia="Malgun Gothic" w:hAnsi="Malgun Gothic"/>
+          <w:strike/>
+          <w:color w:val="006580"/>
+          <w:spacing w:val="-5"/>
+          <w:sz w:val="21"/>
+          <w:szCs w:val="21"/>
+          <w:bdr w:val="none" w:sz="0" w:space="0" w:color="auto" w:frame="1"/>
+        </w:rPr>
+        <w:instrText>HYPERLINK "https://msc.kaist.ac.kr/" \t "_blank"</w:instrText>
+      </w:r>
+      <w:r>
+        <w:rPr>
+          <w:rFonts w:ascii="Malgun Gothic" w:eastAsia="Malgun Gothic" w:hAnsi="Malgun Gothic"/>
+          <w:strike/>
+          <w:color w:val="006580"/>
+          <w:spacing w:val="-5"/>
+          <w:sz w:val="21"/>
+          <w:szCs w:val="21"/>
+          <w:bdr w:val="none" w:sz="0" w:space="0" w:color="auto" w:frame="1"/>
+        </w:rPr>
+      </w:r>
+      <w:r>
+        <w:rPr>
+          <w:rFonts w:ascii="Malgun Gothic" w:eastAsia="Malgun Gothic" w:hAnsi="Malgun Gothic"/>
+          <w:strike/>
+          <w:color w:val="006580"/>
+          <w:spacing w:val="-5"/>
+          <w:sz w:val="21"/>
+          <w:szCs w:val="21"/>
+          <w:bdr w:val="none" w:sz="0" w:space="0" w:color="auto" w:frame="1"/>
+        </w:rPr>
+        <w:fldChar w:fldCharType="separate"/>
+      </w:r>
+      <w:r>
+        <w:rPr>
+          <w:rStyle w:val="Hyperlink"/>
+          <w:rFonts w:ascii="Malgun Gothic" w:eastAsia="Malgun Gothic" w:hAnsi="Malgun Gothic" w:hint="eastAsia"/>
+          <w:strike/>
+          <w:color w:val="0078D4"/>
+          <w:spacing w:val="-5"/>
+          <w:sz w:val="21"/>
+          <w:szCs w:val="21"/>
+          <w:bdr w:val="none" w:sz="0" w:space="0" w:color="auto" w:frame="1"/>
+        </w:rPr>
+        <w:t>Kyung-Soo Kim</w:t>
+      </w:r>
+      <w:r>
+        <w:rPr>
+          <w:rFonts w:ascii="Malgun Gothic" w:eastAsia="Malgun Gothic" w:hAnsi="Malgun Gothic"/>
+          <w:strike/>
+          <w:color w:val="006580"/>
+          <w:spacing w:val="-5"/>
+          <w:sz w:val="21"/>
+          <w:szCs w:val="21"/>
+          <w:bdr w:val="none" w:sz="0" w:space="0" w:color="auto" w:frame="1"/>
+        </w:rPr>
+        <w:fldChar w:fldCharType="end"/>
+      </w:r>
+      <w:r>
+        <w:rPr>
+          <w:rFonts w:ascii="Malgun Gothic" w:eastAsia="Malgun Gothic" w:hAnsi="Malgun Gothic" w:hint="eastAsia"/>
+          <w:strike/>
+          <w:color w:val="212121"/>
+          <w:spacing w:val="-5"/>
+          <w:sz w:val="21"/>
+          <w:szCs w:val="21"/>
+          <w:bdr w:val="none" w:sz="0" w:space="0" w:color="auto" w:frame="1"/>
+        </w:rPr>
+        <w:t>)</w:t>
+      </w:r>
+      <w:r>
+        <w:rPr>
+          <w:rFonts w:ascii="Malgun Gothic" w:eastAsia="Malgun Gothic" w:hAnsi="Malgun Gothic" w:hint="eastAsia"/>
+          <w:strike/>
+          <w:color w:val="000000"/>
+          <w:spacing w:val="-5"/>
+          <w:sz w:val="21"/>
+          <w:szCs w:val="21"/>
+        </w:rPr>
+        <w:br/>
+      </w:r>
+      <w:r>
+        <w:rPr>
+          <w:rFonts w:ascii="Malgun Gothic" w:eastAsia="Malgun Gothic" w:hAnsi="Malgun Gothic" w:hint="eastAsia"/>
+          <w:strike/>
+          <w:color w:val="212121"/>
+          <w:spacing w:val="-5"/>
+          <w:sz w:val="21"/>
+          <w:szCs w:val="21"/>
+          <w:bdr w:val="none" w:sz="0" w:space="0" w:color="auto" w:frame="1"/>
+        </w:rPr>
+        <w:t>B.S., Mechanical Engineering, KAIST, 2014 (Graduated magna cum laude)</w:t>
+      </w:r>
+      <w:r>
+        <w:rPr>
+          <w:rFonts w:ascii="Malgun Gothic" w:eastAsia="Malgun Gothic" w:hAnsi="Malgun Gothic" w:hint="eastAsia"/>
+          <w:strike/>
+          <w:color w:val="000000"/>
+          <w:spacing w:val="-5"/>
+          <w:sz w:val="21"/>
+          <w:szCs w:val="21"/>
+        </w:rPr>
+        <w:br/>
+        <w:t> 3) Hands-on Experience with Mobility Systems 부분</w:t>
+      </w:r>
+      <w:r>
+        <w:rPr>
+          <w:rFonts w:ascii="Malgun Gothic" w:eastAsia="Malgun Gothic" w:hAnsi="Malgun Gothic" w:hint="eastAsia"/>
+          <w:strike/>
+          <w:color w:val="000000"/>
+          <w:spacing w:val="-5"/>
+          <w:sz w:val="21"/>
+          <w:szCs w:val="21"/>
+        </w:rPr>
+        <w:br/>
+        <w:t>   - Experience in developing</w:t>
+      </w:r>
+      <w:r>
+        <w:rPr>
+          <w:rStyle w:val="apple-converted-space"/>
+          <w:rFonts w:ascii="Malgun Gothic" w:eastAsia="Malgun Gothic" w:hAnsi="Malgun Gothic" w:hint="eastAsia"/>
+          <w:strike/>
+          <w:color w:val="000000"/>
+          <w:spacing w:val="-5"/>
+          <w:sz w:val="21"/>
+          <w:szCs w:val="21"/>
+        </w:rPr>
+        <w:t> </w:t>
+      </w:r>
+      <w:r>
+        <w:rPr>
+          <w:rFonts w:ascii="Malgun Gothic" w:eastAsia="Malgun Gothic" w:hAnsi="Malgun Gothic" w:hint="eastAsia"/>
+          <w:strike/>
+          <w:color w:val="0000FF"/>
+          <w:spacing w:val="-5"/>
+          <w:sz w:val="21"/>
+          <w:szCs w:val="21"/>
+          <w:bdr w:val="none" w:sz="0" w:space="0" w:color="auto" w:frame="1"/>
+        </w:rPr>
+        <w:t>various types of mobility systems</w:t>
+      </w:r>
+      <w:r>
+        <w:rPr>
+          <w:rStyle w:val="apple-converted-space"/>
+          <w:rFonts w:ascii="Malgun Gothic" w:eastAsia="Malgun Gothic" w:hAnsi="Malgun Gothic" w:hint="eastAsia"/>
+          <w:strike/>
+          <w:color w:val="000000"/>
+          <w:spacing w:val="-5"/>
+          <w:sz w:val="21"/>
+          <w:szCs w:val="21"/>
+        </w:rPr>
+        <w:t> </w:t>
+      </w:r>
+      <w:r>
+        <w:rPr>
+          <w:rFonts w:ascii="Malgun Gothic" w:eastAsia="Malgun Gothic" w:hAnsi="Malgun Gothic" w:hint="eastAsia"/>
+          <w:strike/>
+          <w:color w:val="000000"/>
+          <w:spacing w:val="-5"/>
+          <w:sz w:val="21"/>
+          <w:szCs w:val="21"/>
+        </w:rPr>
+        <w:t>through active involvement in</w:t>
+      </w:r>
+      <w:r>
+        <w:rPr>
+          <w:rStyle w:val="apple-converted-space"/>
+          <w:rFonts w:ascii="Malgun Gothic" w:eastAsia="Malgun Gothic" w:hAnsi="Malgun Gothic" w:hint="eastAsia"/>
+          <w:strike/>
+          <w:color w:val="000000"/>
+          <w:spacing w:val="-5"/>
+          <w:sz w:val="21"/>
+          <w:szCs w:val="21"/>
+        </w:rPr>
+        <w:t> </w:t>
+      </w:r>
+      <w:r>
+        <w:rPr>
+          <w:rFonts w:ascii="Malgun Gothic" w:eastAsia="Malgun Gothic" w:hAnsi="Malgun Gothic" w:hint="eastAsia"/>
+          <w:strike/>
+          <w:color w:val="0000FF"/>
+          <w:spacing w:val="-5"/>
+          <w:sz w:val="21"/>
+          <w:szCs w:val="21"/>
+          <w:bdr w:val="none" w:sz="0" w:space="0" w:color="auto" w:frame="1"/>
+        </w:rPr>
+        <w:t>multiple R&amp;D projects</w:t>
+      </w:r>
+      <w:r>
+        <w:rPr>
+          <w:rFonts w:ascii="Malgun Gothic" w:eastAsia="Malgun Gothic" w:hAnsi="Malgun Gothic" w:hint="eastAsia"/>
+          <w:strike/>
+          <w:color w:val="000000"/>
+          <w:spacing w:val="-5"/>
+          <w:sz w:val="21"/>
+          <w:szCs w:val="21"/>
+        </w:rPr>
+        <w:br/>
+        <w:t>   - Key contributions and achievements in Project 1</w:t>
+      </w:r>
+    </w:p>
+    <w:p>
+      <w:pPr>
+        <w:pStyle w:val="NormalWeb"/>
+        <w:spacing w:before="90" w:beforeAutospacing="0" w:after="90" w:afterAutospacing="0" w:line="315" w:lineRule="atLeast"/>
+        <w:textAlignment w:val="baseline"/>
+        <w:rPr>
+          <w:rFonts w:ascii="Malgun Gothic" w:eastAsia="Malgun Gothic" w:hAnsi="Malgun Gothic" w:hint="eastAsia"/>
+          <w:strike/>
+          <w:color w:val="000000"/>
+          <w:spacing w:val="-5"/>
+          <w:sz w:val="21"/>
+          <w:szCs w:val="21"/>
+        </w:rPr>
+      </w:pPr>
+      <w:r>
+        <w:rPr>
+          <w:rFonts w:ascii="Malgun Gothic" w:eastAsia="Malgun Gothic" w:hAnsi="Malgun Gothic" w:hint="eastAsia"/>
+          <w:strike/>
+          <w:color w:val="000000"/>
+          <w:spacing w:val="-5"/>
+          <w:sz w:val="21"/>
+          <w:szCs w:val="21"/>
+        </w:rPr>
+        <w:t>-&gt; 이 두 항목이 각각 꼭지로 </w:t>
+      </w:r>
+      <w:proofErr w:type="spellStart"/>
+      <w:r>
+        <w:rPr>
+          <w:rFonts w:ascii="Malgun Gothic" w:eastAsia="Malgun Gothic" w:hAnsi="Malgun Gothic" w:hint="eastAsia"/>
+          <w:strike/>
+          <w:color w:val="000000"/>
+          <w:spacing w:val="-5"/>
+          <w:sz w:val="21"/>
+          <w:szCs w:val="21"/>
+        </w:rPr>
+        <w:t>표현되어야함</w:t>
+      </w:r>
+      <w:proofErr w:type="spellEnd"/>
+      <w:r>
+        <w:rPr>
+          <w:rFonts w:ascii="Malgun Gothic" w:eastAsia="Malgun Gothic" w:hAnsi="Malgun Gothic" w:hint="eastAsia"/>
+          <w:strike/>
+          <w:color w:val="000000"/>
+          <w:spacing w:val="-5"/>
+          <w:sz w:val="21"/>
+          <w:szCs w:val="21"/>
+        </w:rPr>
+        <w:t>(google site 참고)</w:t>
+      </w:r>
+      <w:r>
+        <w:rPr>
+          <w:rFonts w:ascii="Malgun Gothic" w:eastAsia="Malgun Gothic" w:hAnsi="Malgun Gothic" w:hint="eastAsia"/>
+          <w:color w:val="000000"/>
+          <w:spacing w:val="-5"/>
+          <w:sz w:val="21"/>
+          <w:szCs w:val="21"/>
+        </w:rPr>
+        <w:br/>
+        <w:t>       </w:t>
+      </w:r>
+      <w:r>
+        <w:rPr>
+          <w:rFonts w:ascii="Malgun Gothic" w:eastAsia="Malgun Gothic" w:hAnsi="Malgun Gothic" w:hint="eastAsia"/>
+          <w:strike/>
+          <w:color w:val="000000"/>
+          <w:spacing w:val="-5"/>
+          <w:sz w:val="21"/>
+          <w:szCs w:val="21"/>
+        </w:rPr>
+        <w:t>그리고 아래의 제 연구실적은 [Key contributions and achievements in Project 1]의 하위 항목입니다. 이것이 잘 표현하도록 수준 수정 등 부탁드립니다. (google site 참고)</w:t>
+      </w:r>
+    </w:p>
+    <w:p>
+      <w:pPr>
+        <w:pStyle w:val="NormalWeb"/>
+        <w:spacing w:before="90" w:beforeAutospacing="0" w:after="90" w:afterAutospacing="0" w:line="315" w:lineRule="atLeast"/>
+        <w:textAlignment w:val="baseline"/>
+        <w:rPr>
+          <w:rFonts w:ascii="Malgun Gothic" w:eastAsia="Malgun Gothic" w:hAnsi="Malgun Gothic" w:hint="eastAsia"/>
+          <w:strike/>
+          <w:color w:val="000000"/>
+          <w:spacing w:val="-5"/>
+          <w:sz w:val="21"/>
+          <w:szCs w:val="21"/>
+        </w:rPr>
+      </w:pPr>
+      <w:r>
+        <w:rPr>
+          <w:rFonts w:ascii="Malgun Gothic" w:eastAsia="Malgun Gothic" w:hAnsi="Malgun Gothic" w:hint="eastAsia"/>
+          <w:strike/>
+          <w:color w:val="000000"/>
+          <w:spacing w:val="-5"/>
+          <w:sz w:val="21"/>
+          <w:szCs w:val="21"/>
+        </w:rPr>
+        <w:t>4) 제 파트에서는 Publication in MIC Lab은 제외해주세요. Publication tab과 동일해서 큰 의미 없습니다.</w:t>
+      </w:r>
+    </w:p>
+    <w:p>
+      <w:pPr>
+        <w:pStyle w:val="NormalWeb"/>
+        <w:spacing w:before="0" w:beforeAutospacing="0" w:after="0" w:afterAutospacing="0" w:line="315" w:lineRule="atLeast"/>
+        <w:textAlignment w:val="baseline"/>
+        <w:rPr>
+          <w:rFonts w:ascii="Malgun Gothic" w:eastAsia="Malgun Gothic" w:hAnsi="Malgun Gothic" w:hint="eastAsia"/>
+          <w:strike/>
+          <w:color w:val="000000"/>
+          <w:spacing w:val="-5"/>
+          <w:sz w:val="21"/>
+          <w:szCs w:val="21"/>
+        </w:rPr>
+      </w:pPr>
+      <w:r>
+        <w:rPr>
+          <w:rStyle w:val="Strong"/>
+          <w:rFonts w:ascii="Malgun Gothic" w:eastAsia="Malgun Gothic" w:hAnsi="Malgun Gothic" w:hint="eastAsia"/>
+          <w:strike/>
+          <w:color w:val="000000"/>
+          <w:spacing w:val="-5"/>
+          <w:sz w:val="21"/>
+          <w:szCs w:val="21"/>
+          <w:bdr w:val="none" w:sz="0" w:space="0" w:color="auto" w:frame="1"/>
+        </w:rPr>
+        <w:t>[Research]</w:t>
+      </w:r>
+      <w:r>
+        <w:rPr>
+          <w:rFonts w:ascii="Malgun Gothic" w:eastAsia="Malgun Gothic" w:hAnsi="Malgun Gothic" w:hint="eastAsia"/>
+          <w:strike/>
+          <w:color w:val="000000"/>
+          <w:spacing w:val="-5"/>
+          <w:sz w:val="21"/>
+          <w:szCs w:val="21"/>
+        </w:rPr>
+        <w:br/>
+        <w:t>- 하위 tab인 Research/Learning+Control Theory/Research Projects에서 </w:t>
+      </w:r>
+      <w:r>
+        <w:rPr>
+          <w:rFonts w:ascii="Malgun Gothic" w:eastAsia="Malgun Gothic" w:hAnsi="Malgun Gothic" w:hint="eastAsia"/>
+          <w:strike/>
+          <w:color w:val="000000"/>
+          <w:spacing w:val="-5"/>
+          <w:sz w:val="21"/>
+          <w:szCs w:val="21"/>
+        </w:rPr>
+        <w:br/>
+        <w:t> 1) Research -&gt; Overview로 수정</w:t>
+      </w:r>
+      <w:r>
+        <w:rPr>
+          <w:rFonts w:ascii="Malgun Gothic" w:eastAsia="Malgun Gothic" w:hAnsi="Malgun Gothic" w:hint="eastAsia"/>
+          <w:strike/>
+          <w:color w:val="000000"/>
+          <w:spacing w:val="-5"/>
+          <w:sz w:val="21"/>
+          <w:szCs w:val="21"/>
+        </w:rPr>
+        <w:br/>
+        <w:t>  2) Learning+Control Theory -&gt; 우선 숨겨주세요. 나중에 업데이트 후 공개하겠습니다.</w:t>
+      </w:r>
+      <w:r>
+        <w:rPr>
+          <w:rFonts w:ascii="Malgun Gothic" w:eastAsia="Malgun Gothic" w:hAnsi="Malgun Gothic" w:hint="eastAsia"/>
+          <w:strike/>
+          <w:color w:val="000000"/>
+          <w:spacing w:val="-5"/>
+          <w:sz w:val="21"/>
+          <w:szCs w:val="21"/>
+        </w:rPr>
+        <w:br/>
+        <w:t>  3) Research Projects -&gt; 위의 word 파일 내용 우선 반영해주세요. 이쪽은 앞으로도 제가 직접 업데이트 하겠습니다.</w:t>
+      </w:r>
+    </w:p>
+    <w:p>
+      <w:pPr>
+        <w:pStyle w:val="ListParagraph"/>
+        <w:ind w:left="0"/>
+        <w:rPr>
+          <w:lang w:val="en-KR"/>
+        </w:rPr>
+      </w:pPr>
     </w:p>
     <w:sectPr>
       <w:pgSz w:w="11906" w:h="16838"/>
@@ -4098,6 +5273,44 @@
     <w:uiPriority w:val="99"/>
     <w:rsid w:val="00420060"/>
   </w:style>
+  <w:style w:type="paragraph" w:styleId="NormalWeb">
+    <w:name w:val="Normal (Web)"/>
+    <w:basedOn w:val="Normal"/>
+    <w:uiPriority w:val="99"/>
+    <w:semiHidden/>
+    <w:unhideWhenUsed/>
+    <w:rsid w:val="00017DE6"/>
+    <w:pPr>
+      <w:widowControl/>
+      <w:wordWrap/>
+      <w:autoSpaceDE/>
+      <w:autoSpaceDN/>
+      <w:spacing w:before="100" w:beforeAutospacing="1" w:after="100" w:afterAutospacing="1"/>
+    </w:pPr>
+    <w:rPr>
+      <w:rFonts w:ascii="Times New Roman" w:eastAsia="Times New Roman" w:hAnsi="Times New Roman" w:cs="Times New Roman"/>
+      <w:kern w:val="0"/>
+      <w:sz w:val="24"/>
+      <w:lang w:val="en-KR"/>
+      <w14:ligatures w14:val="none"/>
+    </w:rPr>
+  </w:style>
+  <w:style w:type="character" w:styleId="Strong">
+    <w:name w:val="Strong"/>
+    <w:basedOn w:val="DefaultParagraphFont"/>
+    <w:uiPriority w:val="22"/>
+    <w:qFormat/>
+    <w:rsid w:val="00017DE6"/>
+    <w:rPr>
+      <w:b/>
+      <w:bCs/>
+    </w:rPr>
+  </w:style>
+  <w:style w:type="character" w:customStyle="1" w:styleId="apple-converted-space">
+    <w:name w:val="apple-converted-space"/>
+    <w:basedOn w:val="DefaultParagraphFont"/>
+    <w:rsid w:val="00017DE6"/>
+  </w:style>
 </w:styles>
 </file>
 

</xml_diff>